<commit_message>
Final jupyer and report
</commit_message>
<xml_diff>
--- a/Second report.docx
+++ b/Second report.docx
@@ -20,7 +20,7 @@
         <mc:AlternateContent>
           <mc:Choice Requires="wpg">
             <w:drawing>
-              <wp:anchor behindDoc="0" distT="0" distB="0" distL="0" distR="0" simplePos="0" locked="0" layoutInCell="0" allowOverlap="1" relativeHeight="16" wp14:anchorId="071FA30A">
+              <wp:anchor behindDoc="0" distT="0" distB="0" distL="0" distR="0" simplePos="0" locked="0" layoutInCell="0" allowOverlap="1" relativeHeight="14" wp14:anchorId="071FA30A">
                 <wp:simplePos x="0" y="0"/>
                 <wp:positionH relativeFrom="page">
                   <wp:posOffset>438150</wp:posOffset>
@@ -136,7 +136,7 @@
           </mc:Fallback>
         </mc:AlternateContent>
         <w:drawing>
-          <wp:anchor behindDoc="0" distT="0" distB="0" distL="114300" distR="114300" simplePos="0" locked="0" layoutInCell="0" allowOverlap="1" relativeHeight="17">
+          <wp:anchor behindDoc="0" distT="0" distB="0" distL="114300" distR="114300" simplePos="0" locked="0" layoutInCell="0" allowOverlap="1" relativeHeight="15">
             <wp:simplePos x="0" y="0"/>
             <wp:positionH relativeFrom="margin">
               <wp:posOffset>4174490</wp:posOffset>
@@ -719,7 +719,7 @@
         <mc:AlternateContent>
           <mc:Choice Requires="wps">
             <w:drawing>
-              <wp:anchor behindDoc="0" distT="15240" distB="13970" distL="14605" distR="14605" simplePos="0" locked="0" layoutInCell="0" allowOverlap="1" relativeHeight="18" wp14:anchorId="47C01022">
+              <wp:anchor behindDoc="0" distT="15240" distB="13970" distL="14605" distR="14605" simplePos="0" locked="0" layoutInCell="0" allowOverlap="1" relativeHeight="16" wp14:anchorId="47C01022">
                 <wp:simplePos x="0" y="0"/>
                 <wp:positionH relativeFrom="margin">
                   <wp:align>left</wp:align>
@@ -1562,30 +1562,81 @@
     <w:p>
       <w:pPr>
         <w:pStyle w:val="BodyText"/>
-        <w:rPr/>
-      </w:pPr>
-      <w:r>
-        <w:rPr/>
+        <w:spacing w:lineRule="auto" w:line="276"/>
+        <w:jc w:val="both"/>
+        <w:rPr/>
+      </w:pPr>
+      <w:r>
+        <w:rPr>
+          <w:rFonts w:ascii="Times New Roman" w:hAnsi="Times New Roman"/>
+        </w:rPr>
+        <w:t>This limitation poses a challenge for policymakers and researchers seeking to understand the factors that drive or inhibit innovation performance. Without access to comprehensive, detailed datasets, it becomes difficult to identify the specific external and internal drivers-such as patent activity, R&amp;D investment, and enterprise engagement-that shape Ireland's innovation landscape. As Carayannis and Campbell (2009) and Etzkowitz and Leydesdorff (1995) emphasize, innovation is the product of dynamic interactions among diverse actors and influences, and its measurement must reflect this complexity.</w:t>
       </w:r>
     </w:p>
     <w:p>
       <w:pPr>
         <w:pStyle w:val="Heading1"/>
-        <w:rPr/>
-      </w:pPr>
-      <w:bookmarkStart w:id="6" w:name="__RefHeading___Toc3370_4170112568"/>
+        <w:spacing w:lineRule="auto" w:line="276"/>
+        <w:jc w:val="both"/>
+        <w:rPr>
+          <w:rFonts w:ascii="Times New Roman" w:hAnsi="Times New Roman"/>
+        </w:rPr>
+      </w:pPr>
+      <w:bookmarkStart w:id="6" w:name="__RefHeading___Toc1648_1685620820"/>
       <w:bookmarkEnd w:id="6"/>
       <w:r>
         <w:rPr>
           <w:rFonts w:ascii="Times New Roman" w:hAnsi="Times New Roman"/>
-        </w:rPr>
-        <w:t>3.</w:t>
-      </w:r>
-      <w:r>
-        <w:rPr>
-          <w:rFonts w:ascii="Times New Roman" w:hAnsi="Times New Roman"/>
-        </w:rPr>
-        <w:t>Problem Definition</w:t>
+          <w:color w:val="000000"/>
+          <w:sz w:val="32"/>
+          <w:szCs w:val="32"/>
+          <w:shd w:fill="auto" w:val="clear"/>
+        </w:rPr>
+        <w:t>3</w:t>
+      </w:r>
+      <w:r>
+        <w:rPr>
+          <w:rFonts w:ascii="Times New Roman" w:hAnsi="Times New Roman"/>
+          <w:color w:val="000000"/>
+          <w:sz w:val="32"/>
+          <w:szCs w:val="32"/>
+          <w:shd w:fill="auto" w:val="clear"/>
+        </w:rPr>
+        <w:t>. Objectives</w:t>
+      </w:r>
+    </w:p>
+    <w:p>
+      <w:pPr>
+        <w:pStyle w:val="Heading2"/>
+        <w:spacing w:lineRule="auto" w:line="276"/>
+        <w:jc w:val="both"/>
+        <w:rPr/>
+      </w:pPr>
+      <w:bookmarkStart w:id="7" w:name="__RefHeading___Toc1652_1685620820"/>
+      <w:bookmarkEnd w:id="7"/>
+      <w:r>
+        <w:rPr>
+          <w:rStyle w:val="Strong"/>
+          <w:rFonts w:ascii="Times New Roman" w:hAnsi="Times New Roman"/>
+          <w:b w:val="false"/>
+          <w:bCs w:val="false"/>
+          <w:color w:val="000000"/>
+          <w:sz w:val="24"/>
+          <w:szCs w:val="24"/>
+        </w:rPr>
+        <w:t>3</w:t>
+      </w:r>
+      <w:r>
+        <w:rPr>
+          <w:rStyle w:val="Strong"/>
+          <w:rFonts w:ascii="Times New Roman" w:hAnsi="Times New Roman"/>
+          <w:b w:val="false"/>
+          <w:bCs w:val="false"/>
+          <w:color w:val="000000"/>
+          <w:sz w:val="24"/>
+          <w:szCs w:val="24"/>
+        </w:rPr>
+        <w:t>.1.General Objective:</w:t>
       </w:r>
     </w:p>
     <w:p>
@@ -1601,7 +1652,41 @@
         <w:rPr>
           <w:rFonts w:ascii="Times New Roman" w:hAnsi="Times New Roman"/>
         </w:rPr>
-        <w:t>This limitation poses a challenge for policymakers and researchers seeking to understand the factors that drive or inhibit innovation performance. Without access to comprehensive, detailed datasets, it becomes difficult to identify the specific external and internal drivers-such as patent activity, R&amp;D investment, and enterprise engagement-that shape Ireland's innovation landscape. As Carayannis and Campbell (2009) and Etzkowitz and Leydesdorff (1995) emphasize, innovation is the product of dynamic interactions among diverse actors and influences, and its measurement must reflect this complexity.</w:t>
+        <w:t xml:space="preserve">To comprehensively understand and enhance Ireland’s innovation ecosystem by applying data-driven methods that integrate multiple relevant datasets. This project involves conducting a thorough investigation of available datasets as a representative statistical sample, leveraging advanced data processing, statistical analysis, and machine learning techniques in Python and Jupyter Notebook to generate actionable insights that inform policy interventions and support the sustainable growth of knowledge-based startups. </w:t>
+      </w:r>
+    </w:p>
+    <w:p>
+      <w:pPr>
+        <w:pStyle w:val="Heading2"/>
+        <w:spacing w:lineRule="auto" w:line="276"/>
+        <w:jc w:val="both"/>
+        <w:rPr/>
+      </w:pPr>
+      <w:bookmarkStart w:id="8" w:name="__RefHeading___Toc1654_1685620820"/>
+      <w:bookmarkEnd w:id="8"/>
+      <w:r>
+        <w:rPr>
+          <w:rStyle w:val="Strong"/>
+          <w:rFonts w:ascii="Times New Roman" w:hAnsi="Times New Roman"/>
+          <w:b w:val="false"/>
+          <w:bCs w:val="false"/>
+          <w:color w:val="000000"/>
+          <w:sz w:val="24"/>
+          <w:szCs w:val="24"/>
+        </w:rPr>
+        <w:t>3</w:t>
+      </w:r>
+      <w:r>
+        <w:rPr>
+          <w:rStyle w:val="Strong"/>
+          <w:rFonts w:ascii="Times New Roman" w:hAnsi="Times New Roman"/>
+          <w:b w:val="false"/>
+          <w:bCs w:val="false"/>
+          <w:color w:val="000000"/>
+          <w:sz w:val="24"/>
+          <w:szCs w:val="24"/>
+        </w:rPr>
+        <w:t>.2.1.Objective:</w:t>
       </w:r>
     </w:p>
     <w:p>
@@ -1617,6 +1702,41 @@
         <w:rPr>
           <w:rFonts w:ascii="Times New Roman" w:hAnsi="Times New Roman"/>
         </w:rPr>
+        <w:t xml:space="preserve">To utilize Python tools and libraries effectively for data cleaning, integration, visualization, and modeling, ensuring a robust and reproducible analytical workflow that supports the exploration of innovation-related datasets. </w:t>
+      </w:r>
+    </w:p>
+    <w:p>
+      <w:pPr>
+        <w:pStyle w:val="Heading2"/>
+        <w:spacing w:lineRule="auto" w:line="276"/>
+        <w:jc w:val="both"/>
+        <w:rPr/>
+      </w:pPr>
+      <w:bookmarkStart w:id="9" w:name="__RefHeading___Toc1656_1685620820"/>
+      <w:bookmarkEnd w:id="9"/>
+      <w:r>
+        <w:rPr>
+          <w:rStyle w:val="Strong"/>
+          <w:rFonts w:ascii="Times New Roman" w:hAnsi="Times New Roman"/>
+          <w:b w:val="false"/>
+          <w:bCs w:val="false"/>
+          <w:color w:val="000000"/>
+          <w:sz w:val="24"/>
+          <w:szCs w:val="24"/>
+        </w:rPr>
+        <w:t>3</w:t>
+      </w:r>
+      <w:r>
+        <w:rPr>
+          <w:rStyle w:val="Strong"/>
+          <w:rFonts w:ascii="Times New Roman" w:hAnsi="Times New Roman"/>
+          <w:b w:val="false"/>
+          <w:bCs w:val="false"/>
+          <w:color w:val="000000"/>
+          <w:sz w:val="24"/>
+          <w:szCs w:val="24"/>
+        </w:rPr>
+        <w:t>.2.2.Objective:</w:t>
       </w:r>
     </w:p>
     <w:p>
@@ -1632,7 +1752,98 @@
         <w:rPr>
           <w:rFonts w:ascii="Times New Roman" w:hAnsi="Times New Roman"/>
         </w:rPr>
-        <w:t>Given these constraints, this study adopts a pragmatic, sample-based approach: integrating and analyzing the most relevant and accessible datasets from national and European sources. While this method does not capture every dimension of Ireland’s innovation ecosystem, it provides a statistically meaningful snapshot that can inform future research, policy design, and strategic investment. In line with the GII’s recommendations, the findings are presented as a constructive contribution to ongoing efforts to refine innovation metrics and strengthen Ireland’s position in the global knowledge economy.</w:t>
+        <w:t>To analyze technological adoption patterns, enterprise engagement, research and development investment, and intellectual property activities, focusing on patent counts and ownership nationalities, to identify external factors that stimulate Ireland’s innovation ecosystem and the flow of investment.</w:t>
+      </w:r>
+    </w:p>
+    <w:p>
+      <w:pPr>
+        <w:pStyle w:val="BodyText"/>
+        <w:spacing w:lineRule="auto" w:line="276"/>
+        <w:jc w:val="both"/>
+        <w:rPr>
+          <w:rFonts w:ascii="Times New Roman" w:hAnsi="Times New Roman"/>
+        </w:rPr>
+      </w:pPr>
+      <w:r>
+        <w:rPr>
+          <w:rFonts w:ascii="Times New Roman" w:hAnsi="Times New Roman"/>
+        </w:rPr>
+      </w:r>
+    </w:p>
+    <w:p>
+      <w:pPr>
+        <w:pStyle w:val="BodyText"/>
+        <w:spacing w:lineRule="auto" w:line="276"/>
+        <w:jc w:val="both"/>
+        <w:rPr/>
+      </w:pPr>
+      <w:r>
+        <w:rPr>
+          <w:rStyle w:val="Strong"/>
+          <w:rFonts w:ascii="Times New Roman" w:hAnsi="Times New Roman"/>
+          <w:b w:val="false"/>
+          <w:bCs w:val="false"/>
+          <w:color w:val="000000"/>
+          <w:sz w:val="24"/>
+          <w:szCs w:val="24"/>
+        </w:rPr>
+        <w:t>3</w:t>
+      </w:r>
+      <w:r>
+        <w:rPr>
+          <w:rStyle w:val="Strong"/>
+          <w:rFonts w:ascii="Times New Roman" w:hAnsi="Times New Roman"/>
+          <w:b w:val="false"/>
+          <w:bCs w:val="false"/>
+          <w:color w:val="000000"/>
+          <w:sz w:val="24"/>
+          <w:szCs w:val="24"/>
+        </w:rPr>
+        <w:t>.2.</w:t>
+      </w:r>
+      <w:r>
+        <w:rPr>
+          <w:rStyle w:val="Strong"/>
+          <w:rFonts w:ascii="Times New Roman" w:hAnsi="Times New Roman"/>
+          <w:b w:val="false"/>
+          <w:bCs w:val="false"/>
+          <w:color w:val="000000"/>
+          <w:sz w:val="24"/>
+          <w:szCs w:val="24"/>
+        </w:rPr>
+        <w:t>3</w:t>
+      </w:r>
+      <w:r>
+        <w:rPr>
+          <w:rStyle w:val="Strong"/>
+          <w:rFonts w:ascii="Times New Roman" w:hAnsi="Times New Roman"/>
+          <w:b w:val="false"/>
+          <w:bCs w:val="false"/>
+          <w:color w:val="000000"/>
+          <w:sz w:val="24"/>
+          <w:szCs w:val="24"/>
+        </w:rPr>
+        <w:t>.Objective:</w:t>
+      </w:r>
+    </w:p>
+    <w:p>
+      <w:pPr>
+        <w:pStyle w:val="BodyText"/>
+        <w:spacing w:lineRule="auto" w:line="276"/>
+        <w:jc w:val="both"/>
+        <w:rPr/>
+      </w:pPr>
+      <w:r>
+        <w:rPr>
+          <w:rStyle w:val="Strong"/>
+          <w:rFonts w:ascii="Times New Roman" w:hAnsi="Times New Roman"/>
+          <w:b w:val="false"/>
+          <w:bCs w:val="false"/>
+          <w:color w:val="000000"/>
+          <w:sz w:val="24"/>
+          <w:szCs w:val="24"/>
+        </w:rPr>
+        <w:t xml:space="preserve">To position this integrated data analysis as one of multiple key indicators of innovation performance, recognizing its role within a broader framework of innovation metrics for comprehensive ecosystem assessment. </w:t>
       </w:r>
     </w:p>
     <w:p>
@@ -1644,15 +1855,14 @@
           <w:rFonts w:ascii="Times New Roman" w:hAnsi="Times New Roman"/>
         </w:rPr>
       </w:pPr>
-      <w:bookmarkStart w:id="7" w:name="__RefHeading___Toc1648_1685620820"/>
-      <w:bookmarkEnd w:id="7"/>
+      <w:bookmarkStart w:id="10" w:name="__RefHeading___Toc730_1685620820"/>
+      <w:bookmarkEnd w:id="10"/>
       <w:r>
         <w:rPr>
           <w:rFonts w:ascii="Times New Roman" w:hAnsi="Times New Roman"/>
           <w:color w:val="000000"/>
           <w:sz w:val="32"/>
           <w:szCs w:val="32"/>
-          <w:shd w:fill="auto" w:val="clear"/>
         </w:rPr>
         <w:t>4</w:t>
       </w:r>
@@ -1662,250 +1872,27 @@
           <w:color w:val="000000"/>
           <w:sz w:val="32"/>
           <w:szCs w:val="32"/>
-          <w:shd w:fill="auto" w:val="clear"/>
-        </w:rPr>
-        <w:t>. Objectives</w:t>
-      </w:r>
-    </w:p>
-    <w:p>
-      <w:pPr>
-        <w:pStyle w:val="Heading2"/>
-        <w:spacing w:lineRule="auto" w:line="276"/>
+        </w:rPr>
+        <w:t>. Literature Review</w:t>
+      </w:r>
+    </w:p>
+    <w:p>
+      <w:pPr>
+        <w:pStyle w:val="BodyText"/>
+        <w:spacing w:lineRule="auto" w:line="276" w:before="0" w:after="140"/>
         <w:jc w:val="both"/>
         <w:rPr/>
       </w:pPr>
-      <w:bookmarkStart w:id="8" w:name="__RefHeading___Toc1652_1685620820"/>
-      <w:bookmarkEnd w:id="8"/>
-      <w:r>
-        <w:rPr>
-          <w:rStyle w:val="Strong"/>
-          <w:rFonts w:ascii="Times New Roman" w:hAnsi="Times New Roman"/>
-          <w:b w:val="false"/>
-          <w:bCs w:val="false"/>
-          <w:color w:val="000000"/>
-          <w:sz w:val="24"/>
-          <w:szCs w:val="24"/>
-        </w:rPr>
-        <w:t>4</w:t>
-      </w:r>
-      <w:r>
-        <w:rPr>
-          <w:rStyle w:val="Strong"/>
-          <w:rFonts w:ascii="Times New Roman" w:hAnsi="Times New Roman"/>
-          <w:b w:val="false"/>
-          <w:bCs w:val="false"/>
-          <w:color w:val="000000"/>
-          <w:sz w:val="24"/>
-          <w:szCs w:val="24"/>
-        </w:rPr>
-        <w:t>.1.General Objective:</w:t>
-      </w:r>
-    </w:p>
-    <w:p>
-      <w:pPr>
-        <w:pStyle w:val="BodyText"/>
-        <w:spacing w:lineRule="auto" w:line="276"/>
-        <w:jc w:val="both"/>
-        <w:rPr>
-          <w:rFonts w:ascii="Times New Roman" w:hAnsi="Times New Roman"/>
-        </w:rPr>
-      </w:pPr>
-      <w:r>
-        <w:rPr>
-          <w:rFonts w:ascii="Times New Roman" w:hAnsi="Times New Roman"/>
-        </w:rPr>
-        <w:t xml:space="preserve">To comprehensively understand and enhance Ireland’s innovation ecosystem by applying data-driven methods that integrate multiple relevant datasets. This project involves conducting a thorough investigation of available datasets as a representative statistical sample, leveraging advanced data processing, statistical analysis, and machine learning techniques in Python and Jupyter Notebook to generate actionable insights that inform policy interventions and support the sustainable growth of knowledge-based startups. </w:t>
-      </w:r>
-    </w:p>
-    <w:p>
-      <w:pPr>
-        <w:pStyle w:val="Heading2"/>
-        <w:spacing w:lineRule="auto" w:line="276"/>
-        <w:jc w:val="both"/>
-        <w:rPr/>
-      </w:pPr>
-      <w:bookmarkStart w:id="9" w:name="__RefHeading___Toc1654_1685620820"/>
-      <w:bookmarkEnd w:id="9"/>
-      <w:r>
-        <w:rPr>
-          <w:rStyle w:val="Strong"/>
-          <w:rFonts w:ascii="Times New Roman" w:hAnsi="Times New Roman"/>
-          <w:b w:val="false"/>
-          <w:bCs w:val="false"/>
-          <w:color w:val="000000"/>
-          <w:sz w:val="24"/>
-          <w:szCs w:val="24"/>
-        </w:rPr>
-        <w:t>4</w:t>
-      </w:r>
-      <w:r>
-        <w:rPr>
-          <w:rStyle w:val="Strong"/>
-          <w:rFonts w:ascii="Times New Roman" w:hAnsi="Times New Roman"/>
-          <w:b w:val="false"/>
-          <w:bCs w:val="false"/>
-          <w:color w:val="000000"/>
-          <w:sz w:val="24"/>
-          <w:szCs w:val="24"/>
-        </w:rPr>
-        <w:t>.2.1.Objective:</w:t>
-      </w:r>
-    </w:p>
-    <w:p>
-      <w:pPr>
-        <w:pStyle w:val="BodyText"/>
-        <w:spacing w:lineRule="auto" w:line="276"/>
-        <w:jc w:val="both"/>
-        <w:rPr>
-          <w:rFonts w:ascii="Times New Roman" w:hAnsi="Times New Roman"/>
-        </w:rPr>
-      </w:pPr>
-      <w:r>
-        <w:rPr>
-          <w:rFonts w:ascii="Times New Roman" w:hAnsi="Times New Roman"/>
-        </w:rPr>
-        <w:t xml:space="preserve">To utilize Python tools and libraries effectively for data cleaning, integration, visualization, and modeling, ensuring a robust and reproducible analytical workflow that supports the exploration of innovation-related datasets. </w:t>
-      </w:r>
-    </w:p>
-    <w:p>
-      <w:pPr>
-        <w:pStyle w:val="Heading2"/>
-        <w:spacing w:lineRule="auto" w:line="276"/>
-        <w:jc w:val="both"/>
-        <w:rPr/>
-      </w:pPr>
-      <w:bookmarkStart w:id="10" w:name="__RefHeading___Toc1656_1685620820"/>
-      <w:bookmarkEnd w:id="10"/>
-      <w:r>
-        <w:rPr>
-          <w:rStyle w:val="Strong"/>
-          <w:rFonts w:ascii="Times New Roman" w:hAnsi="Times New Roman"/>
-          <w:b w:val="false"/>
-          <w:bCs w:val="false"/>
-          <w:color w:val="000000"/>
-          <w:sz w:val="24"/>
-          <w:szCs w:val="24"/>
-        </w:rPr>
-        <w:t>4</w:t>
-      </w:r>
-      <w:r>
-        <w:rPr>
-          <w:rStyle w:val="Strong"/>
-          <w:rFonts w:ascii="Times New Roman" w:hAnsi="Times New Roman"/>
-          <w:b w:val="false"/>
-          <w:bCs w:val="false"/>
-          <w:color w:val="000000"/>
-          <w:sz w:val="24"/>
-          <w:szCs w:val="24"/>
-        </w:rPr>
-        <w:t>.2.2.Objective:</w:t>
-      </w:r>
-    </w:p>
-    <w:p>
-      <w:pPr>
-        <w:pStyle w:val="BodyText"/>
-        <w:spacing w:lineRule="auto" w:line="276"/>
-        <w:jc w:val="both"/>
-        <w:rPr>
-          <w:rFonts w:ascii="Times New Roman" w:hAnsi="Times New Roman"/>
-        </w:rPr>
-      </w:pPr>
-      <w:r>
-        <w:rPr>
-          <w:rFonts w:ascii="Times New Roman" w:hAnsi="Times New Roman"/>
-        </w:rPr>
-        <w:t>To analyze technological adoption patterns, enterprise engagement, research and development investment, and intellectual property activities, focusing on patent counts and ownership nationalities, to identify external factors that stimulate Ireland’s innovation ecosystem and the flow of investment.</w:t>
-      </w:r>
-    </w:p>
-    <w:p>
-      <w:pPr>
-        <w:pStyle w:val="BodyText"/>
-        <w:spacing w:lineRule="auto" w:line="276"/>
-        <w:jc w:val="both"/>
-        <w:rPr>
-          <w:rFonts w:ascii="Times New Roman" w:hAnsi="Times New Roman"/>
-        </w:rPr>
-      </w:pPr>
-      <w:r>
-        <w:rPr>
-          <w:rFonts w:ascii="Times New Roman" w:hAnsi="Times New Roman"/>
-        </w:rPr>
-      </w:r>
-    </w:p>
-    <w:p>
-      <w:pPr>
-        <w:pStyle w:val="BodyText"/>
-        <w:spacing w:lineRule="auto" w:line="276"/>
-        <w:jc w:val="both"/>
-        <w:rPr/>
-      </w:pPr>
-      <w:r>
-        <w:rPr>
-          <w:rStyle w:val="Strong"/>
-          <w:rFonts w:ascii="Times New Roman" w:hAnsi="Times New Roman"/>
-          <w:b w:val="false"/>
-          <w:bCs w:val="false"/>
-          <w:color w:val="000000"/>
-          <w:sz w:val="24"/>
-          <w:szCs w:val="24"/>
-        </w:rPr>
-        <w:t>4</w:t>
-      </w:r>
-      <w:r>
-        <w:rPr>
-          <w:rStyle w:val="Strong"/>
-          <w:rFonts w:ascii="Times New Roman" w:hAnsi="Times New Roman"/>
-          <w:b w:val="false"/>
-          <w:bCs w:val="false"/>
-          <w:color w:val="000000"/>
-          <w:sz w:val="24"/>
-          <w:szCs w:val="24"/>
-        </w:rPr>
-        <w:t>.2.</w:t>
-      </w:r>
-      <w:r>
-        <w:rPr>
-          <w:rStyle w:val="Strong"/>
-          <w:rFonts w:ascii="Times New Roman" w:hAnsi="Times New Roman"/>
-          <w:b w:val="false"/>
-          <w:bCs w:val="false"/>
-          <w:color w:val="000000"/>
-          <w:sz w:val="24"/>
-          <w:szCs w:val="24"/>
-        </w:rPr>
-        <w:t>3</w:t>
-      </w:r>
-      <w:r>
-        <w:rPr>
-          <w:rStyle w:val="Strong"/>
-          <w:rFonts w:ascii="Times New Roman" w:hAnsi="Times New Roman"/>
-          <w:b w:val="false"/>
-          <w:bCs w:val="false"/>
-          <w:color w:val="000000"/>
-          <w:sz w:val="24"/>
-          <w:szCs w:val="24"/>
-        </w:rPr>
-        <w:t>.Objective:</w:t>
-      </w:r>
-    </w:p>
-    <w:p>
-      <w:pPr>
-        <w:pStyle w:val="BodyText"/>
-        <w:spacing w:lineRule="auto" w:line="276"/>
-        <w:jc w:val="both"/>
-        <w:rPr/>
-      </w:pPr>
-      <w:r>
-        <w:rPr>
-          <w:rStyle w:val="Strong"/>
-          <w:rFonts w:ascii="Times New Roman" w:hAnsi="Times New Roman"/>
-          <w:b w:val="false"/>
-          <w:bCs w:val="false"/>
-          <w:color w:val="000000"/>
-          <w:sz w:val="24"/>
-          <w:szCs w:val="24"/>
-        </w:rPr>
-        <w:t xml:space="preserve">To position this integrated data analysis as one of multiple key indicators of innovation performance, recognizing its role within a broader framework of innovation metrics for comprehensive ecosystem assessment. </w:t>
+      <w:r>
+        <w:rPr>
+          <w:rFonts w:ascii="Times New Roman" w:hAnsi="Times New Roman"/>
+          <w:color w:val="000000"/>
+        </w:rPr>
+        <w:t xml:space="preserve"> </w:t>
+      </w:r>
+      <w:r>
+        <w:rPr/>
+        <w:t>Ireland’s innovation ecosystem has been shaped by proactive government policies, sustained investment in education, and its strategic position within the European Union (European Commission, 2023). EU membership has enabled access to collaborative research networks and funding streams, reinforcing Ireland’s role in the European knowledge economy. However, recent challenges such as Brexit have disrupted established trade and innovation linkages with the UK, underscoring the importance of diversifying markets and research partnerships (The Guardian, 2025). The need for industrial diversification is further highlighted by Ireland’s reliance on a limited set of high-growth sectors.</w:t>
       </w:r>
     </w:p>
     <w:p>
@@ -1917,7 +1904,7 @@
           <w:rFonts w:ascii="Times New Roman" w:hAnsi="Times New Roman"/>
         </w:rPr>
       </w:pPr>
-      <w:bookmarkStart w:id="11" w:name="__RefHeading___Toc730_1685620820"/>
+      <w:bookmarkStart w:id="11" w:name="__RefHeading___Toc1650_1685620820"/>
       <w:bookmarkEnd w:id="11"/>
       <w:r>
         <w:rPr>
@@ -1927,75 +1914,6 @@
           <w:szCs w:val="32"/>
         </w:rPr>
         <w:t>5</w:t>
-      </w:r>
-      <w:r>
-        <w:rPr>
-          <w:rFonts w:ascii="Times New Roman" w:hAnsi="Times New Roman"/>
-          <w:color w:val="000000"/>
-          <w:sz w:val="32"/>
-          <w:szCs w:val="32"/>
-        </w:rPr>
-        <w:t>. Literature Review</w:t>
-      </w:r>
-    </w:p>
-    <w:p>
-      <w:pPr>
-        <w:pStyle w:val="BodyText"/>
-        <w:spacing w:lineRule="auto" w:line="276" w:before="0" w:after="140"/>
-        <w:jc w:val="both"/>
-        <w:rPr/>
-      </w:pPr>
-      <w:r>
-        <w:rPr>
-          <w:rFonts w:ascii="Times New Roman" w:hAnsi="Times New Roman"/>
-          <w:color w:val="000000"/>
-        </w:rPr>
-        <w:t xml:space="preserve"> </w:t>
-      </w:r>
-      <w:r>
-        <w:rPr/>
-        <w:t>Ireland’s innovation ecosystem has been shaped by proactive government policies, sustained investment in education, and its strategic position within the European Union (European Commission, 2023). EU membership has enabled access to collaborative research networks and funding streams, reinforcing Ireland’s role in the European knowledge economy. However, recent challenges such as Brexit have disrupted established trade and innovation linkages with the UK, underscoring the importance of diversifying markets and research partnerships (The Guardian, 2025). The need for industrial diversification is further highlighted by Ireland’s reliance on a limited set of high-growth sectors.</w:t>
-      </w:r>
-    </w:p>
-    <w:p>
-      <w:pPr>
-        <w:pStyle w:val="BodyText"/>
-        <w:rPr/>
-      </w:pPr>
-      <w:r>
-        <w:rPr/>
-        <w:t>Emerging technologies, including blockchain, present new avenues for innovation-led growth, as illustrated by collaborations like Ripple’s partnership with Trinity College Dublin (Neuron Expert, 2025; TecnoHispano, 2025). Nevertheless, barriers such as scalability and integration into existing systems persist. Strengthening transatlantic ties, particularly with the United States, and fostering local entrepreneurship are identified as key strategies for building resilience and sustaining economic growth (Taoiseach, 2021; Irish Government, 2021; Eurofound, 2021).</w:t>
-      </w:r>
-    </w:p>
-    <w:p>
-      <w:pPr>
-        <w:pStyle w:val="BodyText"/>
-        <w:rPr/>
-      </w:pPr>
-      <w:r>
-        <w:rPr/>
-        <w:t>Despite these opportunities, the literature consistently notes a lack of granular, up-to-date data on Ireland’s innovation activities, particularly at the intersection of R&amp;D investment, patenting, and enterprise engagement. This gap limits the ability to conduct comprehensive, evidence-based analysis of external and internal drivers of innovation.</w:t>
-      </w:r>
-    </w:p>
-    <w:p>
-      <w:pPr>
-        <w:pStyle w:val="Heading1"/>
-        <w:spacing w:lineRule="auto" w:line="276"/>
-        <w:jc w:val="both"/>
-        <w:rPr>
-          <w:rFonts w:ascii="Times New Roman" w:hAnsi="Times New Roman"/>
-        </w:rPr>
-      </w:pPr>
-      <w:bookmarkStart w:id="12" w:name="__RefHeading___Toc1650_1685620820"/>
-      <w:bookmarkEnd w:id="12"/>
-      <w:r>
-        <w:rPr>
-          <w:rFonts w:ascii="Times New Roman" w:hAnsi="Times New Roman"/>
-          <w:color w:val="000000"/>
-          <w:sz w:val="32"/>
-          <w:szCs w:val="32"/>
-        </w:rPr>
-        <w:t>6</w:t>
       </w:r>
       <w:r>
         <w:rPr>
@@ -3277,8 +3195,8 @@
           <w:rFonts w:ascii="Times New Roman" w:hAnsi="Times New Roman"/>
         </w:rPr>
       </w:pPr>
-      <w:bookmarkStart w:id="13" w:name="__RefHeading___Toc736_1685620820"/>
-      <w:bookmarkEnd w:id="13"/>
+      <w:bookmarkStart w:id="12" w:name="__RefHeading___Toc736_1685620820"/>
+      <w:bookmarkEnd w:id="12"/>
       <w:r>
         <w:rPr>
           <w:rFonts w:ascii="Times New Roman" w:hAnsi="Times New Roman"/>
@@ -3286,7 +3204,7 @@
           <w:sz w:val="24"/>
           <w:szCs w:val="24"/>
         </w:rPr>
-        <w:t>6</w:t>
+        <w:t>5</w:t>
       </w:r>
       <w:r>
         <w:rPr>
@@ -3382,8 +3300,8 @@
         <w:pStyle w:val="BodyText"/>
         <w:rPr/>
       </w:pPr>
-      <w:bookmarkStart w:id="14" w:name="__RefHeading___Toc1143_1685620820"/>
-      <w:bookmarkEnd w:id="14"/>
+      <w:bookmarkStart w:id="13" w:name="__RefHeading___Toc1143_1685620820"/>
+      <w:bookmarkEnd w:id="13"/>
       <w:r>
         <w:rPr>
           <w:rFonts w:ascii="Times New Roman" w:hAnsi="Times New Roman"/>
@@ -3400,7 +3318,7 @@
           <w:bCs w:val="false"/>
           <w:color w:val="000000"/>
         </w:rPr>
-        <w:t>7</w:t>
+        <w:t>6</w:t>
       </w:r>
       <w:r>
         <w:rPr>
@@ -3433,7 +3351,7 @@
       </w:pPr>
       <w:r>
         <w:rPr/>
-        <w:t xml:space="preserve">To address the data gaps identified in the literature, this study draws on the most detailed and current datasets available from Ireland’s Central Statistics Office (CSO). The three primary datasets selected capture enterprise engagement in intellectual property activities, R&amp;D expenditure by ownership and category, and the distribution of R&amp;D-active enterprises across expenditure bands. These datasets provide a representative statistical sample of Ireland’s innovation ecosystem, enabling analysis of investment flows, patent activity, and organizational participation.While international sources such as Eurostat, OECD, and WIPO were reviewed, they often aggregate Ireland’s data or lack the sectoral and temporal granularity needed for this analysis. </w:t>
+        <w:t>To address the data gaps identified in the literature, this study draws on the most detailed and current datasets available from Ireland’s Central Statistics Office (CSO). The three primary datasets selected capture enterprise engagement in intellectual property activities, R&amp;D expenditure by ownership and category, and the distribution of R&amp;D-active enterprises across expenditure bands. These datasets provide a representative statistical sample of Ireland’s innovation ecosystem, enabling analysis of investment flows, patent activity, and organizational participation.</w:t>
       </w:r>
     </w:p>
     <w:p>
@@ -3462,13 +3380,13 @@
           <w:rFonts w:ascii="Times New Roman" w:hAnsi="Times New Roman"/>
         </w:rPr>
       </w:pPr>
-      <w:bookmarkStart w:id="15" w:name="__RefHeading___Toc3372_4170112568"/>
-      <w:bookmarkEnd w:id="15"/>
-      <w:r>
-        <w:rPr>
-          <w:rFonts w:ascii="Times New Roman" w:hAnsi="Times New Roman"/>
-        </w:rPr>
-        <w:t>8</w:t>
+      <w:bookmarkStart w:id="14" w:name="__RefHeading___Toc3372_4170112568"/>
+      <w:bookmarkEnd w:id="14"/>
+      <w:r>
+        <w:rPr>
+          <w:rFonts w:ascii="Times New Roman" w:hAnsi="Times New Roman"/>
+        </w:rPr>
+        <w:t>7</w:t>
       </w:r>
       <w:r>
         <w:rPr>
@@ -3613,13 +3531,13 @@
           <w:rFonts w:ascii="Times New Roman" w:hAnsi="Times New Roman"/>
         </w:rPr>
       </w:pPr>
-      <w:bookmarkStart w:id="16" w:name="__RefHeading___Toc3374_4170112568"/>
-      <w:bookmarkEnd w:id="16"/>
-      <w:r>
-        <w:rPr>
-          <w:rFonts w:ascii="Times New Roman" w:hAnsi="Times New Roman"/>
-        </w:rPr>
-        <w:t>9.</w:t>
+      <w:bookmarkStart w:id="15" w:name="__RefHeading___Toc3374_4170112568"/>
+      <w:bookmarkEnd w:id="15"/>
+      <w:r>
+        <w:rPr>
+          <w:rFonts w:ascii="Times New Roman" w:hAnsi="Times New Roman"/>
+        </w:rPr>
+        <w:t>8.</w:t>
       </w:r>
       <w:r>
         <w:rPr>
@@ -3635,7 +3553,7 @@
       </w:pPr>
       <w:r>
         <w:rPr/>
-        <w:t>The data exploration began with a thorough review of available sources, guided by the recognition that Ireland’s innovation ecosystem is shaped by a complex interplay of investment, enterprise engagement, and intellectual property activity (WIPO, 2024; European Commission, 2023). After surveying international repositories such as Eurostat, OECD, and WIPO, it became clear that the most granular and relevant datasets were available through Ireland’s Central Statistics Office (CSO). The selected datasets encompass R&amp;D expenditure by ownership and category, enterprise participation in research and development, and engagement in intellectual property activities. Initial inspection revealed right-skewed distributions, significant outliers, and notable group differences-particularly by ownership nationality and expenditure bands. These characteristics highlighted the need for robust statistical methods and informed the subsequent steps in data preparation and modeling.</w:t>
+        <w:t xml:space="preserve">The data exploration began with a thorough review of available sources, guided by the recognition that Ireland’s innovation ecosystem is shaped by a complex interplay of investment, enterprise engagement, and intellectual property activity (WIPO, 2024; European Commission, 2023). After surveying international repositories such as Eurostat, OECD, and WIPO, it became clear that the most granular and relevant datasets were available through Ireland’s Central Statistics Office (CSO). The selected datasets encompass R&amp;D expenditure by ownership and category, enterprise participation in research and development, and engagement in intellectual property activities. </w:t>
       </w:r>
     </w:p>
     <w:p>
@@ -3647,13 +3565,13 @@
           <w:rFonts w:ascii="Times New Roman" w:hAnsi="Times New Roman"/>
         </w:rPr>
       </w:pPr>
-      <w:bookmarkStart w:id="17" w:name="__RefHeading___Toc3376_4170112568"/>
-      <w:bookmarkEnd w:id="17"/>
-      <w:r>
-        <w:rPr>
-          <w:rFonts w:ascii="Times New Roman" w:hAnsi="Times New Roman"/>
-        </w:rPr>
-        <w:t>10.</w:t>
+      <w:bookmarkStart w:id="16" w:name="__RefHeading___Toc3376_4170112568"/>
+      <w:bookmarkEnd w:id="16"/>
+      <w:r>
+        <w:rPr>
+          <w:rFonts w:ascii="Times New Roman" w:hAnsi="Times New Roman"/>
+        </w:rPr>
+        <w:t>9.</w:t>
       </w:r>
       <w:r>
         <w:rPr>
@@ -3681,13 +3599,13 @@
           <w:rFonts w:ascii="Times New Roman" w:hAnsi="Times New Roman"/>
         </w:rPr>
       </w:pPr>
-      <w:bookmarkStart w:id="18" w:name="__RefHeading___Toc3378_4170112568"/>
-      <w:bookmarkEnd w:id="18"/>
-      <w:r>
-        <w:rPr>
-          <w:rFonts w:ascii="Times New Roman" w:hAnsi="Times New Roman"/>
-        </w:rPr>
-        <w:t>11.</w:t>
+      <w:bookmarkStart w:id="17" w:name="__RefHeading___Toc3378_4170112568"/>
+      <w:bookmarkEnd w:id="17"/>
+      <w:r>
+        <w:rPr>
+          <w:rFonts w:ascii="Times New Roman" w:hAnsi="Times New Roman"/>
+        </w:rPr>
+        <w:t>10.</w:t>
       </w:r>
       <w:r>
         <w:rPr>
@@ -3703,7 +3621,7 @@
       </w:pPr>
       <w:r>
         <w:rPr/>
-        <w:t>The modeling phase began with a baseline linear regression to predict total R&amp;D expenditure using all available predictors. While the linear model provided a useful benchmark, its performance was limited by the non-normality and heteroscedasticity observed in the data. To address these limitations, a random forest regressor was employed, leveraging its capacity to model nonlinear relationships and handle categorical variables natively. The random forest model demonstrated substantially improved predictive accuracy, as evidenced by higher R² and lower RMSE values. Cross-validation and model comparison further confirmed the superiority of tree-based approaches for this dataset, consistent with best practices in innovation analytics (WIPO, 2024).</w:t>
+        <w:t>The modeling phase began with a baseline linear regression to predict total R&amp;D expenditure using all available predictors. While the linear model provided a useful benchmark, its performance was limited by the non-normality and heteroscedasticity observed in the data. To address these limitations, a random forest regressor was employed, leveraging its capacity to model nonlinear relationships and handle categorical variables natively. The random forest model demonstrated substantially improved predictive accuracy, as evidenced by higher R² and lower RMSE values. Cross-validation and model comparison further confirmed the superiority of tree-based approaches for this dataset.</w:t>
       </w:r>
     </w:p>
     <w:p>
@@ -3730,13 +3648,13 @@
           <w:rFonts w:ascii="Times New Roman" w:hAnsi="Times New Roman"/>
         </w:rPr>
       </w:pPr>
-      <w:bookmarkStart w:id="19" w:name="__RefHeading___Toc3380_4170112568"/>
-      <w:bookmarkEnd w:id="19"/>
-      <w:r>
-        <w:rPr>
-          <w:rFonts w:ascii="Times New Roman" w:hAnsi="Times New Roman"/>
-        </w:rPr>
-        <w:t>12.</w:t>
+      <w:bookmarkStart w:id="18" w:name="__RefHeading___Toc3380_4170112568"/>
+      <w:bookmarkEnd w:id="18"/>
+      <w:r>
+        <w:rPr>
+          <w:rFonts w:ascii="Times New Roman" w:hAnsi="Times New Roman"/>
+        </w:rPr>
+        <w:t>11.</w:t>
       </w:r>
       <w:r>
         <w:rPr>
@@ -3764,13 +3682,13 @@
           <w:rFonts w:ascii="Times New Roman" w:hAnsi="Times New Roman"/>
         </w:rPr>
       </w:pPr>
-      <w:bookmarkStart w:id="20" w:name="__RefHeading___Toc3382_4170112568"/>
-      <w:bookmarkEnd w:id="20"/>
-      <w:r>
-        <w:rPr>
-          <w:rFonts w:ascii="Times New Roman" w:hAnsi="Times New Roman"/>
-        </w:rPr>
-        <w:t>13.</w:t>
+      <w:bookmarkStart w:id="19" w:name="__RefHeading___Toc3382_4170112568"/>
+      <w:bookmarkEnd w:id="19"/>
+      <w:r>
+        <w:rPr>
+          <w:rFonts w:ascii="Times New Roman" w:hAnsi="Times New Roman"/>
+        </w:rPr>
+        <w:t>12.</w:t>
       </w:r>
       <w:r>
         <w:rPr>
@@ -3796,7 +3714,6 @@
       </w:pPr>
       <w:r>
         <w:rPr/>
-        <w:t>Moreover, the findings reinforce the importance of the triple-helix model-engaging government, higher education, and private enterprise-to stimulate collaborative research and technology commercialization. Universities and research institutes must work closely with industry partners to translate scientific knowledge into patents and scalable products. At the same time, public agencies should prioritize open access to innovation data, ensuring that policymakers, entrepreneurs, and researchers can base their strategies on reliable, current information.</w:t>
       </w:r>
     </w:p>
     <w:p>
@@ -3808,13 +3725,13 @@
           <w:rFonts w:ascii="Times New Roman" w:hAnsi="Times New Roman"/>
         </w:rPr>
       </w:pPr>
-      <w:bookmarkStart w:id="21" w:name="__RefHeading___Toc3384_4170112568"/>
-      <w:bookmarkEnd w:id="21"/>
-      <w:r>
-        <w:rPr>
-          <w:rFonts w:ascii="Times New Roman" w:hAnsi="Times New Roman"/>
-        </w:rPr>
-        <w:t>14.F</w:t>
+      <w:bookmarkStart w:id="20" w:name="__RefHeading___Toc3384_4170112568"/>
+      <w:bookmarkEnd w:id="20"/>
+      <w:r>
+        <w:rPr>
+          <w:rFonts w:ascii="Times New Roman" w:hAnsi="Times New Roman"/>
+        </w:rPr>
+        <w:t>13.F</w:t>
       </w:r>
       <w:r>
         <w:rPr>
@@ -3895,8 +3812,8 @@
           <w:rFonts w:ascii="Times New Roman" w:hAnsi="Times New Roman"/>
         </w:rPr>
       </w:pPr>
-      <w:bookmarkStart w:id="22" w:name="__RefHeading___Toc732_1685620820"/>
-      <w:bookmarkEnd w:id="22"/>
+      <w:bookmarkStart w:id="21" w:name="__RefHeading___Toc732_1685620820"/>
+      <w:bookmarkEnd w:id="21"/>
       <w:r>
         <w:rPr>
           <w:rFonts w:ascii="Times New Roman" w:hAnsi="Times New Roman"/>
@@ -3904,7 +3821,7 @@
           <w:sz w:val="32"/>
           <w:szCs w:val="32"/>
         </w:rPr>
-        <w:t>15</w:t>
+        <w:t>14</w:t>
       </w:r>
       <w:r>
         <w:rPr>
@@ -4311,27 +4228,6 @@
       <w:r>
         <w:rPr/>
         <w:t>Etzkowitz, H. &amp; Leydesdorff, L. (1995) ‘The Triple Helix–University–Industry–Government relations: a laboratory for knowledge-based economic development’, Science and Public Policy, 21(5), pp. 195–203.</w:t>
-      </w:r>
-    </w:p>
-    <w:p>
-      <w:pPr>
-        <w:pStyle w:val="BodyText"/>
-        <w:numPr>
-          <w:ilvl w:val="0"/>
-          <w:numId w:val="1"/>
-        </w:numPr>
-        <w:tabs>
-          <w:tab w:val="clear" w:pos="709"/>
-          <w:tab w:val="left" w:pos="0" w:leader="none"/>
-        </w:tabs>
-        <w:spacing w:lineRule="auto" w:line="276" w:before="0" w:after="140"/>
-        <w:ind w:hanging="283" w:start="720"/>
-        <w:jc w:val="both"/>
-        <w:rPr/>
-      </w:pPr>
-      <w:r>
-        <w:rPr/>
-        <w:t>European Commission Joint Research Centre (2024) Global R&amp;D and Industrial Property Strategies [JRC107015]. Ispra: European Commission.</w:t>
       </w:r>
     </w:p>
     <w:p>
@@ -4437,7 +4333,7 @@
       <mc:AlternateContent>
         <mc:Choice Requires="wps">
           <w:drawing>
-            <wp:anchor behindDoc="1" distT="0" distB="0" distL="0" distR="0" simplePos="0" locked="0" layoutInCell="0" allowOverlap="1" relativeHeight="14" wp14:anchorId="4E7E2743">
+            <wp:anchor behindDoc="1" distT="0" distB="0" distL="0" distR="0" simplePos="0" locked="0" layoutInCell="0" allowOverlap="1" relativeHeight="12" wp14:anchorId="4E7E2743">
               <wp:simplePos x="0" y="0"/>
               <wp:positionH relativeFrom="rightMargin">
                 <wp:align>center</wp:align>

</xml_diff>